<commit_message>
added simple math and factorial
</commit_message>
<xml_diff>
--- a/info.docx
+++ b/info.docx
@@ -418,44 +418,60 @@
       </w:r>
     </w:p>
     <w:p>
-      <w:r>
-        <w:t>Int = altijd een nummer</w:t>
-      </w:r>
-    </w:p>
-    <w:p>
-      <w:proofErr w:type="spellStart"/>
-      <w:r>
-        <w:t>Bool</w:t>
-      </w:r>
-      <w:proofErr w:type="spellEnd"/>
-      <w:r>
-        <w:t xml:space="preserve"> = </w:t>
-      </w:r>
-      <w:proofErr w:type="spellStart"/>
-      <w:r>
-        <w:t>true</w:t>
-      </w:r>
-      <w:proofErr w:type="spellEnd"/>
-      <w:r>
-        <w:t xml:space="preserve"> or </w:t>
-      </w:r>
-      <w:proofErr w:type="spellStart"/>
-      <w:r>
-        <w:t>false</w:t>
-      </w:r>
-      <w:proofErr w:type="spellEnd"/>
-    </w:p>
-    <w:p>
-      <w:r>
-        <w:t xml:space="preserve">Double = komma nummers, </w:t>
-      </w:r>
+      <w:pPr>
+        <w:rPr>
+          <w:lang w:val="en-US"/>
+        </w:rPr>
+      </w:pPr>
+      <w:r>
+        <w:rPr>
+          <w:lang w:val="en-US"/>
+        </w:rPr>
+        <w:t>i</w:t>
+      </w:r>
+      <w:r>
+        <w:rPr>
+          <w:lang w:val="en-US"/>
+        </w:rPr>
+        <w:t>nt = al</w:t>
+      </w:r>
+      <w:r>
+        <w:rPr>
+          <w:lang w:val="en-US"/>
+        </w:rPr>
+        <w:t>ways a number</w:t>
+      </w:r>
+    </w:p>
+    <w:p>
+      <w:pPr>
+        <w:rPr>
+          <w:lang w:val="en-US"/>
+        </w:rPr>
+      </w:pPr>
+      <w:r>
+        <w:rPr>
+          <w:lang w:val="en-US"/>
+        </w:rPr>
+        <w:t>b</w:t>
+      </w:r>
+      <w:r>
+        <w:rPr>
+          <w:lang w:val="en-US"/>
+        </w:rPr>
+        <w:t>ool = true or false</w:t>
+      </w:r>
+    </w:p>
+    <w:p>
       <w:proofErr w:type="gramStart"/>
       <w:r>
-        <w:t>gebruik .</w:t>
+        <w:t>d</w:t>
+      </w:r>
+      <w:r>
+        <w:t>ouble</w:t>
       </w:r>
       <w:proofErr w:type="gramEnd"/>
       <w:r>
-        <w:t xml:space="preserve"> </w:t>
+        <w:t xml:space="preserve"> = komma nummers, gebruik . </w:t>
       </w:r>
       <w:proofErr w:type="spellStart"/>
       <w:proofErr w:type="gramStart"/>
@@ -468,130 +484,204 @@
       </w:r>
       <w:proofErr w:type="gramEnd"/>
     </w:p>
-    <w:p/>
-    <w:p>
-      <w:pPr>
-        <w:rPr>
-          <w:lang w:val="en-US"/>
-        </w:rPr>
-      </w:pPr>
-      <w:r>
-        <w:rPr>
-          <w:i/>
-          <w:iCs/>
-          <w:lang w:val="en-US"/>
-        </w:rPr>
-        <w:t>Experience:</w:t>
-      </w:r>
-    </w:p>
-    <w:p>
-      <w:pPr>
-        <w:rPr>
-          <w:lang w:val="en-US"/>
-        </w:rPr>
-      </w:pPr>
-      <w:r>
-        <w:rPr>
-          <w:lang w:val="en-US"/>
-        </w:rPr>
-        <w:t xml:space="preserve">I </w:t>
-      </w:r>
-      <w:r>
-        <w:rPr>
-          <w:lang w:val="en-US"/>
-        </w:rPr>
-        <w:t>learned</w:t>
-      </w:r>
-      <w:r>
-        <w:rPr>
-          <w:lang w:val="en-US"/>
-        </w:rPr>
-        <w:t xml:space="preserve"> the hard way that this is a much more complicated coding language than I am used to with processing</w:t>
-      </w:r>
-      <w:r>
-        <w:rPr>
-          <w:lang w:val="en-US"/>
-        </w:rPr>
-        <w:t xml:space="preserve">. </w:t>
-      </w:r>
-      <w:r>
-        <w:rPr>
-          <w:lang w:val="en-US"/>
-        </w:rPr>
-        <w:t>T</w:t>
-      </w:r>
-      <w:r>
-        <w:rPr>
-          <w:lang w:val="en-US"/>
-        </w:rPr>
-        <w:t xml:space="preserve">hings I thought I knew don't apply to </w:t>
+    <w:p>
+      <w:pPr>
+        <w:rPr>
+          <w:lang w:val="en-US"/>
+        </w:rPr>
+      </w:pPr>
+      <w:r>
+        <w:rPr>
+          <w:lang w:val="en-US"/>
+        </w:rPr>
+        <w:t>break = it stops running the code in a loop or switch</w:t>
+      </w:r>
+    </w:p>
+    <w:p>
+      <w:pPr>
+        <w:rPr>
+          <w:lang w:val="en-US"/>
+        </w:rPr>
+      </w:pPr>
+      <w:r>
+        <w:rPr>
+          <w:lang w:val="en-US"/>
+        </w:rPr>
+        <w:t>switch</w:t>
+      </w:r>
+      <w:r>
+        <w:rPr>
+          <w:lang w:val="en-US"/>
+        </w:rPr>
+        <w:t xml:space="preserve"> case</w:t>
+      </w:r>
+      <w:r>
+        <w:rPr>
+          <w:lang w:val="en-US"/>
+        </w:rPr>
+        <w:t xml:space="preserve"> = if else, checks if the </w:t>
       </w:r>
       <w:proofErr w:type="spellStart"/>
       <w:r>
         <w:rPr>
           <w:lang w:val="en-US"/>
         </w:rPr>
-        <w:t>c++</w:t>
+        <w:t>veriable</w:t>
       </w:r>
       <w:proofErr w:type="spellEnd"/>
       <w:r>
         <w:rPr>
           <w:lang w:val="en-US"/>
         </w:rPr>
-        <w:t xml:space="preserve">. It is harder to set up a project, there </w:t>
+        <w:t xml:space="preserve"> has one of the s</w:t>
+      </w:r>
+      <w:r>
+        <w:rPr>
+          <w:lang w:val="en-US"/>
+        </w:rPr>
+        <w:t>pecified values</w:t>
+      </w:r>
+    </w:p>
+    <w:p>
+      <w:pPr>
+        <w:rPr>
+          <w:lang w:val="en-US"/>
+        </w:rPr>
+      </w:pPr>
+      <w:r>
+        <w:rPr>
+          <w:lang w:val="en-US"/>
+        </w:rPr>
+        <w:t xml:space="preserve">its </w:t>
+      </w:r>
+      <w:proofErr w:type="spellStart"/>
+      <w:r>
+        <w:rPr>
+          <w:lang w:val="en-US"/>
+        </w:rPr>
+        <w:t>eather</w:t>
+      </w:r>
+      <w:proofErr w:type="spellEnd"/>
+      <w:r>
+        <w:rPr>
+          <w:lang w:val="en-US"/>
+        </w:rPr>
+        <w:t xml:space="preserve"> if else OR switch</w:t>
+      </w:r>
+      <w:r>
+        <w:rPr>
+          <w:lang w:val="en-US"/>
+        </w:rPr>
+        <w:tab/>
+      </w:r>
+      <w:r>
+        <w:rPr>
+          <w:lang w:val="en-US"/>
+        </w:rPr>
+        <w:t xml:space="preserve"> </w:t>
+      </w:r>
+      <w:r>
+        <w:rPr>
+          <w:lang w:val="en-US"/>
+        </w:rPr>
+        <w:t xml:space="preserve"> </w:t>
+      </w:r>
+    </w:p>
+    <w:p>
+      <w:pPr>
+        <w:rPr>
+          <w:lang w:val="en-US"/>
+        </w:rPr>
+      </w:pPr>
+      <w:r>
+        <w:rPr>
+          <w:lang w:val="en-US"/>
+        </w:rPr>
+        <w:t xml:space="preserve">default = </w:t>
+      </w:r>
+    </w:p>
+    <w:p>
+      <w:pPr>
+        <w:rPr>
+          <w:lang w:val="en-US"/>
+        </w:rPr>
+      </w:pPr>
+      <w:r>
+        <w:rPr>
+          <w:lang w:val="en-US"/>
+        </w:rPr>
+        <w:t xml:space="preserve">void =  </w:t>
+      </w:r>
+    </w:p>
+    <w:p>
+      <w:pPr>
+        <w:rPr>
+          <w:lang w:val="en-US"/>
+        </w:rPr>
+      </w:pPr>
+      <w:r>
+        <w:rPr>
+          <w:lang w:val="en-US"/>
+        </w:rPr>
+        <w:t>u</w:t>
+      </w:r>
+      <w:r>
+        <w:rPr>
+          <w:lang w:val="en-US"/>
+        </w:rPr>
+        <w:t xml:space="preserve"> wri</w:t>
+      </w:r>
+      <w:r>
+        <w:rPr>
+          <w:lang w:val="en-US"/>
+        </w:rPr>
+        <w:t>te</w:t>
+      </w:r>
+      <w:r>
+        <w:rPr>
+          <w:lang w:val="en-US"/>
+        </w:rPr>
+        <w:t xml:space="preserve"> a function outside int main, always! Recall the function inside</w:t>
+      </w:r>
+      <w:r>
+        <w:rPr>
+          <w:lang w:val="en-US"/>
+        </w:rPr>
+        <w:t xml:space="preserve"> </w:t>
+      </w:r>
+      <w:r>
+        <w:rPr>
+          <w:lang w:val="en-US"/>
+        </w:rPr>
+        <w:t>int main</w:t>
+      </w:r>
+      <w:r>
+        <w:rPr>
+          <w:lang w:val="en-US"/>
+        </w:rPr>
+        <w:t xml:space="preserve">, </w:t>
       </w:r>
       <w:proofErr w:type="gramStart"/>
       <w:r>
         <w:rPr>
           <w:lang w:val="en-US"/>
         </w:rPr>
-        <w:t>have to</w:t>
+        <w:t>function(</w:t>
       </w:r>
       <w:proofErr w:type="gramEnd"/>
       <w:r>
         <w:rPr>
           <w:lang w:val="en-US"/>
         </w:rPr>
-        <w:t xml:space="preserve"> be files in files. Also, the fact that I have a Mac doesn’t make it easier, everyone is confused when they try to help me. The downloading process was testing my patient and almost regretting my choice to switch courses.</w:t>
-      </w:r>
-      <w:r>
-        <w:rPr>
-          <w:lang w:val="en-US"/>
-        </w:rPr>
-        <w:t xml:space="preserve"> </w:t>
-      </w:r>
-      <w:proofErr w:type="spellStart"/>
-      <w:r>
-        <w:rPr>
-          <w:lang w:val="en-US"/>
-        </w:rPr>
-        <w:t>Buttt</w:t>
-      </w:r>
-      <w:proofErr w:type="spellEnd"/>
-      <w:r>
-        <w:rPr>
-          <w:lang w:val="en-US"/>
-        </w:rPr>
-        <w:t>, I think it could be very useful and cool</w:t>
-      </w:r>
-      <w:r>
-        <w:rPr>
-          <w:lang w:val="en-US"/>
-        </w:rPr>
-        <w:t>,</w:t>
-      </w:r>
-      <w:r>
-        <w:rPr>
-          <w:lang w:val="en-US"/>
-        </w:rPr>
-        <w:t xml:space="preserve"> if I get the hang of it, there are endless options.  </w:t>
-      </w:r>
-      <w:r>
-        <w:rPr>
-          <w:lang w:val="en-US"/>
-        </w:rPr>
-        <w:t xml:space="preserve">     </w:t>
-      </w:r>
+        <w:t>)</w:t>
+      </w:r>
+    </w:p>
+    <w:p>
+      <w:pPr>
+        <w:rPr>
+          <w:lang w:val="en-US"/>
+        </w:rPr>
+      </w:pPr>
     </w:p>
     <w:sectPr>
       <w:pgSz w:w="11906" w:h="16838"/>

</xml_diff>